<commit_message>
fix the font size and alignment
</commit_message>
<xml_diff>
--- a/backend-exhibits/Box to SharePoint Online Standard Plan - Standard Include.docx
+++ b/backend-exhibits/Box to SharePoint Online Standard Plan - Standard Include.docx
@@ -16,7 +16,6 @@
         <w:tblCellMar>
           <w:top w:w="95" w:type="dxa"/>
           <w:left w:w="63" w:type="dxa"/>
-          <w:bottom w:w="0" w:type="dxa"/>
           <w:right w:w="82" w:type="dxa"/>
         </w:tblCellMar>
         <w:tblLook w:val="04A0" w:firstRow="1" w:lastRow="0" w:firstColumn="1" w:lastColumn="0" w:noHBand="0" w:noVBand="1"/>
@@ -43,15 +42,20 @@
           </w:tcPr>
           <w:p>
             <w:pPr>
-              <w:spacing w:after="0"/>
               <w:ind w:left="19"/>
               <w:jc w:val="center"/>
+              <w:rPr>
+                <w:rFonts w:ascii="Arial" w:hAnsi="Arial" w:cs="Arial"/>
+                <w:sz w:val="21"/>
+                <w:szCs w:val="21"/>
+              </w:rPr>
             </w:pPr>
             <w:r>
               <w:rPr>
                 <w:rFonts w:ascii="Arial" w:eastAsia="Arial" w:hAnsi="Arial" w:cs="Arial"/>
                 <w:b/>
                 <w:sz w:val="21"/>
+                <w:szCs w:val="21"/>
               </w:rPr>
               <w:t>INCLUDED IN BOX TO SHAREPOINT ONLINE MIGRATION FEATURES</w:t>
             </w:r>
@@ -74,30 +78,71 @@
           </w:tcPr>
           <w:p>
             <w:pPr>
-              <w:spacing w:after="0"/>
               <w:ind w:left="3"/>
+              <w:rPr>
+                <w:rFonts w:ascii="Arial" w:hAnsi="Arial" w:cs="Arial"/>
+                <w:sz w:val="21"/>
+                <w:szCs w:val="21"/>
+              </w:rPr>
             </w:pPr>
             <w:r>
               <w:rPr>
                 <w:rFonts w:ascii="Arial" w:eastAsia="Arial" w:hAnsi="Arial" w:cs="Arial"/>
                 <w:b/>
                 <w:sz w:val="21"/>
-              </w:rPr>
-              <w:t xml:space="preserve">Data Migration(Files &amp; </w:t>
-            </w:r>
-          </w:p>
-          <w:p>
-            <w:pPr>
-              <w:spacing w:after="0"/>
+                <w:szCs w:val="21"/>
+              </w:rPr>
+              <w:t xml:space="preserve">Data </w:t>
+            </w:r>
+            <w:proofErr w:type="gramStart"/>
+            <w:r>
+              <w:rPr>
+                <w:rFonts w:ascii="Arial" w:eastAsia="Arial" w:hAnsi="Arial" w:cs="Arial"/>
+                <w:b/>
+                <w:sz w:val="21"/>
+                <w:szCs w:val="21"/>
+              </w:rPr>
+              <w:t>Migration(</w:t>
+            </w:r>
+            <w:proofErr w:type="gramEnd"/>
+            <w:r>
+              <w:rPr>
+                <w:rFonts w:ascii="Arial" w:eastAsia="Arial" w:hAnsi="Arial" w:cs="Arial"/>
+                <w:b/>
+                <w:sz w:val="21"/>
+                <w:szCs w:val="21"/>
+              </w:rPr>
+              <w:t xml:space="preserve">Files &amp; </w:t>
+            </w:r>
+          </w:p>
+          <w:p>
+            <w:pPr>
               <w:ind w:left="3"/>
-            </w:pPr>
+              <w:rPr>
+                <w:rFonts w:ascii="Arial" w:hAnsi="Arial" w:cs="Arial"/>
+                <w:sz w:val="21"/>
+                <w:szCs w:val="21"/>
+              </w:rPr>
+            </w:pPr>
+            <w:proofErr w:type="spellStart"/>
             <w:r>
               <w:rPr>
                 <w:rFonts w:ascii="Arial" w:eastAsia="Arial" w:hAnsi="Arial" w:cs="Arial"/>
                 <w:b/>
                 <w:sz w:val="21"/>
-              </w:rPr>
-              <w:t>Folderswith structure)</w:t>
+                <w:szCs w:val="21"/>
+              </w:rPr>
+              <w:t>Folderswith</w:t>
+            </w:r>
+            <w:proofErr w:type="spellEnd"/>
+            <w:r>
+              <w:rPr>
+                <w:rFonts w:ascii="Arial" w:eastAsia="Arial" w:hAnsi="Arial" w:cs="Arial"/>
+                <w:b/>
+                <w:sz w:val="21"/>
+                <w:szCs w:val="21"/>
+              </w:rPr>
+              <w:t xml:space="preserve"> structure)</w:t>
             </w:r>
           </w:p>
         </w:tc>
@@ -113,19 +158,35 @@
           </w:tcPr>
           <w:p>
             <w:pPr>
-              <w:spacing w:after="0"/>
-            </w:pPr>
-            <w:r>
-              <w:rPr>
-                <w:rFonts w:ascii="Arial" w:eastAsia="Arial" w:hAnsi="Arial" w:cs="Arial"/>
-                <w:sz w:val="21"/>
-              </w:rPr>
-              <w:t>CloudFuze ensures the seamless migration of the data from the source cloud to destination, preserving the accuracy and integrity of the data structure</w:t>
-            </w:r>
-            <w:r>
-              <w:rPr>
-                <w:rFonts w:ascii="Times New Roman" w:eastAsia="Times New Roman" w:hAnsi="Times New Roman" w:cs="Times New Roman"/>
-                <w:sz w:val="21"/>
+              <w:rPr>
+                <w:rFonts w:ascii="Arial" w:hAnsi="Arial" w:cs="Arial"/>
+                <w:sz w:val="21"/>
+                <w:szCs w:val="21"/>
+              </w:rPr>
+            </w:pPr>
+            <w:proofErr w:type="spellStart"/>
+            <w:r>
+              <w:rPr>
+                <w:rFonts w:ascii="Arial" w:eastAsia="Arial" w:hAnsi="Arial" w:cs="Arial"/>
+                <w:sz w:val="21"/>
+                <w:szCs w:val="21"/>
+              </w:rPr>
+              <w:t>CloudFuze</w:t>
+            </w:r>
+            <w:proofErr w:type="spellEnd"/>
+            <w:r>
+              <w:rPr>
+                <w:rFonts w:ascii="Arial" w:eastAsia="Arial" w:hAnsi="Arial" w:cs="Arial"/>
+                <w:sz w:val="21"/>
+                <w:szCs w:val="21"/>
+              </w:rPr>
+              <w:t xml:space="preserve"> ensures the seamless migration of the data from the source cloud to destination, preserving the accuracy and integrity of the data structure</w:t>
+            </w:r>
+            <w:r>
+              <w:rPr>
+                <w:rFonts w:ascii="Arial" w:eastAsia="Times New Roman" w:hAnsi="Arial" w:cs="Arial"/>
+                <w:sz w:val="21"/>
+                <w:szCs w:val="21"/>
               </w:rPr>
               <w:t>.</w:t>
             </w:r>
@@ -148,14 +209,19 @@
           </w:tcPr>
           <w:p>
             <w:pPr>
-              <w:spacing w:after="0"/>
               <w:ind w:left="3"/>
+              <w:rPr>
+                <w:rFonts w:ascii="Arial" w:hAnsi="Arial" w:cs="Arial"/>
+                <w:sz w:val="21"/>
+                <w:szCs w:val="21"/>
+              </w:rPr>
             </w:pPr>
             <w:r>
               <w:rPr>
                 <w:rFonts w:ascii="Arial" w:eastAsia="Arial" w:hAnsi="Arial" w:cs="Arial"/>
                 <w:b/>
                 <w:sz w:val="21"/>
+                <w:szCs w:val="21"/>
               </w:rPr>
               <w:t>Root Folder Permissions</w:t>
             </w:r>
@@ -173,14 +239,29 @@
           </w:tcPr>
           <w:p>
             <w:pPr>
-              <w:spacing w:after="0"/>
-            </w:pPr>
-            <w:r>
-              <w:rPr>
-                <w:rFonts w:ascii="Arial" w:eastAsia="Arial" w:hAnsi="Arial" w:cs="Arial"/>
-                <w:sz w:val="21"/>
-              </w:rPr>
-              <w:t>CloudFuze preserves all root folder permissions along with access levels.</w:t>
+              <w:rPr>
+                <w:rFonts w:ascii="Arial" w:hAnsi="Arial" w:cs="Arial"/>
+                <w:sz w:val="21"/>
+                <w:szCs w:val="21"/>
+              </w:rPr>
+            </w:pPr>
+            <w:proofErr w:type="spellStart"/>
+            <w:r>
+              <w:rPr>
+                <w:rFonts w:ascii="Arial" w:eastAsia="Arial" w:hAnsi="Arial" w:cs="Arial"/>
+                <w:sz w:val="21"/>
+                <w:szCs w:val="21"/>
+              </w:rPr>
+              <w:t>CloudFuze</w:t>
+            </w:r>
+            <w:proofErr w:type="spellEnd"/>
+            <w:r>
+              <w:rPr>
+                <w:rFonts w:ascii="Arial" w:eastAsia="Arial" w:hAnsi="Arial" w:cs="Arial"/>
+                <w:sz w:val="21"/>
+                <w:szCs w:val="21"/>
+              </w:rPr>
+              <w:t xml:space="preserve"> preserves all root folder permissions along with access levels.</w:t>
             </w:r>
           </w:p>
         </w:tc>
@@ -201,14 +282,19 @@
           </w:tcPr>
           <w:p>
             <w:pPr>
-              <w:spacing w:after="0"/>
               <w:ind w:left="3"/>
+              <w:rPr>
+                <w:rFonts w:ascii="Arial" w:hAnsi="Arial" w:cs="Arial"/>
+                <w:sz w:val="21"/>
+                <w:szCs w:val="21"/>
+              </w:rPr>
             </w:pPr>
             <w:r>
               <w:rPr>
                 <w:rFonts w:ascii="Arial" w:eastAsia="Arial" w:hAnsi="Arial" w:cs="Arial"/>
                 <w:b/>
                 <w:sz w:val="21"/>
+                <w:szCs w:val="21"/>
               </w:rPr>
               <w:t>Sub Folder Permissions</w:t>
             </w:r>
@@ -226,14 +312,29 @@
           </w:tcPr>
           <w:p>
             <w:pPr>
-              <w:spacing w:after="0"/>
-            </w:pPr>
-            <w:r>
-              <w:rPr>
-                <w:rFonts w:ascii="Arial" w:eastAsia="Arial" w:hAnsi="Arial" w:cs="Arial"/>
-                <w:sz w:val="21"/>
-              </w:rPr>
-              <w:t>CloudFuze preserves all subfolder permissions along with access levels.</w:t>
+              <w:rPr>
+                <w:rFonts w:ascii="Arial" w:hAnsi="Arial" w:cs="Arial"/>
+                <w:sz w:val="21"/>
+                <w:szCs w:val="21"/>
+              </w:rPr>
+            </w:pPr>
+            <w:proofErr w:type="spellStart"/>
+            <w:r>
+              <w:rPr>
+                <w:rFonts w:ascii="Arial" w:eastAsia="Arial" w:hAnsi="Arial" w:cs="Arial"/>
+                <w:sz w:val="21"/>
+                <w:szCs w:val="21"/>
+              </w:rPr>
+              <w:t>CloudFuze</w:t>
+            </w:r>
+            <w:proofErr w:type="spellEnd"/>
+            <w:r>
+              <w:rPr>
+                <w:rFonts w:ascii="Arial" w:eastAsia="Arial" w:hAnsi="Arial" w:cs="Arial"/>
+                <w:sz w:val="21"/>
+                <w:szCs w:val="21"/>
+              </w:rPr>
+              <w:t xml:space="preserve"> preserves all subfolder permissions along with access levels.</w:t>
             </w:r>
           </w:p>
         </w:tc>
@@ -254,14 +355,19 @@
           </w:tcPr>
           <w:p>
             <w:pPr>
-              <w:spacing w:after="0"/>
               <w:ind w:left="3"/>
+              <w:rPr>
+                <w:rFonts w:ascii="Arial" w:hAnsi="Arial" w:cs="Arial"/>
+                <w:sz w:val="21"/>
+                <w:szCs w:val="21"/>
+              </w:rPr>
             </w:pPr>
             <w:r>
               <w:rPr>
                 <w:rFonts w:ascii="Arial" w:eastAsia="Arial" w:hAnsi="Arial" w:cs="Arial"/>
                 <w:b/>
                 <w:sz w:val="21"/>
+                <w:szCs w:val="21"/>
               </w:rPr>
               <w:t>Root File Permissions</w:t>
             </w:r>
@@ -279,14 +385,29 @@
           </w:tcPr>
           <w:p>
             <w:pPr>
-              <w:spacing w:after="0"/>
-            </w:pPr>
-            <w:r>
-              <w:rPr>
-                <w:rFonts w:ascii="Arial" w:eastAsia="Arial" w:hAnsi="Arial" w:cs="Arial"/>
-                <w:sz w:val="21"/>
-              </w:rPr>
-              <w:t>CloudFuze preserves all Root file permissions along with access levels.</w:t>
+              <w:rPr>
+                <w:rFonts w:ascii="Arial" w:hAnsi="Arial" w:cs="Arial"/>
+                <w:sz w:val="21"/>
+                <w:szCs w:val="21"/>
+              </w:rPr>
+            </w:pPr>
+            <w:proofErr w:type="spellStart"/>
+            <w:r>
+              <w:rPr>
+                <w:rFonts w:ascii="Arial" w:eastAsia="Arial" w:hAnsi="Arial" w:cs="Arial"/>
+                <w:sz w:val="21"/>
+                <w:szCs w:val="21"/>
+              </w:rPr>
+              <w:t>CloudFuze</w:t>
+            </w:r>
+            <w:proofErr w:type="spellEnd"/>
+            <w:r>
+              <w:rPr>
+                <w:rFonts w:ascii="Arial" w:eastAsia="Arial" w:hAnsi="Arial" w:cs="Arial"/>
+                <w:sz w:val="21"/>
+                <w:szCs w:val="21"/>
+              </w:rPr>
+              <w:t xml:space="preserve"> preserves all Root file permissions along with access levels.</w:t>
             </w:r>
           </w:p>
         </w:tc>
@@ -308,14 +429,19 @@
           </w:tcPr>
           <w:p>
             <w:pPr>
-              <w:spacing w:after="0"/>
               <w:ind w:left="3"/>
+              <w:rPr>
+                <w:rFonts w:ascii="Arial" w:hAnsi="Arial" w:cs="Arial"/>
+                <w:sz w:val="21"/>
+                <w:szCs w:val="21"/>
+              </w:rPr>
             </w:pPr>
             <w:r>
               <w:rPr>
                 <w:rFonts w:ascii="Arial" w:eastAsia="Arial" w:hAnsi="Arial" w:cs="Arial"/>
                 <w:b/>
-                <w:sz w:val="19"/>
+                <w:sz w:val="21"/>
+                <w:szCs w:val="21"/>
               </w:rPr>
               <w:t>Inner File Permissions</w:t>
             </w:r>
@@ -333,14 +459,29 @@
           </w:tcPr>
           <w:p>
             <w:pPr>
-              <w:spacing w:after="0"/>
-            </w:pPr>
-            <w:r>
-              <w:rPr>
-                <w:rFonts w:ascii="Arial" w:eastAsia="Arial" w:hAnsi="Arial" w:cs="Arial"/>
-                <w:sz w:val="21"/>
-              </w:rPr>
-              <w:t>CloudFuze preserves all inner file permissions along with access levels.</w:t>
+              <w:rPr>
+                <w:rFonts w:ascii="Arial" w:hAnsi="Arial" w:cs="Arial"/>
+                <w:sz w:val="21"/>
+                <w:szCs w:val="21"/>
+              </w:rPr>
+            </w:pPr>
+            <w:proofErr w:type="spellStart"/>
+            <w:r>
+              <w:rPr>
+                <w:rFonts w:ascii="Arial" w:eastAsia="Arial" w:hAnsi="Arial" w:cs="Arial"/>
+                <w:sz w:val="21"/>
+                <w:szCs w:val="21"/>
+              </w:rPr>
+              <w:t>CloudFuze</w:t>
+            </w:r>
+            <w:proofErr w:type="spellEnd"/>
+            <w:r>
+              <w:rPr>
+                <w:rFonts w:ascii="Arial" w:eastAsia="Arial" w:hAnsi="Arial" w:cs="Arial"/>
+                <w:sz w:val="21"/>
+                <w:szCs w:val="21"/>
+              </w:rPr>
+              <w:t xml:space="preserve"> preserves all inner file permissions along with access levels.</w:t>
             </w:r>
           </w:p>
         </w:tc>
@@ -361,14 +502,19 @@
           </w:tcPr>
           <w:p>
             <w:pPr>
-              <w:spacing w:after="0"/>
               <w:ind w:left="3"/>
+              <w:rPr>
+                <w:rFonts w:ascii="Arial" w:hAnsi="Arial" w:cs="Arial"/>
+                <w:sz w:val="21"/>
+                <w:szCs w:val="21"/>
+              </w:rPr>
             </w:pPr>
             <w:r>
               <w:rPr>
                 <w:rFonts w:ascii="Arial" w:eastAsia="Arial" w:hAnsi="Arial" w:cs="Arial"/>
                 <w:b/>
                 <w:sz w:val="21"/>
+                <w:szCs w:val="21"/>
               </w:rPr>
               <w:t>External Shares</w:t>
             </w:r>
@@ -386,14 +532,47 @@
           </w:tcPr>
           <w:p>
             <w:pPr>
-              <w:spacing w:after="0"/>
-            </w:pPr>
-            <w:r>
-              <w:rPr>
-                <w:rFonts w:ascii="Arial" w:eastAsia="Arial" w:hAnsi="Arial" w:cs="Arial"/>
-                <w:sz w:val="21"/>
-              </w:rPr>
-              <w:t>CloudFuze can migrate external permissions(Files/Folders shared with people of outside organizations) of files/folders to the destination along with access levels.</w:t>
+              <w:rPr>
+                <w:rFonts w:ascii="Arial" w:hAnsi="Arial" w:cs="Arial"/>
+                <w:sz w:val="21"/>
+                <w:szCs w:val="21"/>
+              </w:rPr>
+            </w:pPr>
+            <w:proofErr w:type="spellStart"/>
+            <w:r>
+              <w:rPr>
+                <w:rFonts w:ascii="Arial" w:eastAsia="Arial" w:hAnsi="Arial" w:cs="Arial"/>
+                <w:sz w:val="21"/>
+                <w:szCs w:val="21"/>
+              </w:rPr>
+              <w:t>CloudFuze</w:t>
+            </w:r>
+            <w:proofErr w:type="spellEnd"/>
+            <w:r>
+              <w:rPr>
+                <w:rFonts w:ascii="Arial" w:eastAsia="Arial" w:hAnsi="Arial" w:cs="Arial"/>
+                <w:sz w:val="21"/>
+                <w:szCs w:val="21"/>
+              </w:rPr>
+              <w:t xml:space="preserve"> can migrate external </w:t>
+            </w:r>
+            <w:proofErr w:type="gramStart"/>
+            <w:r>
+              <w:rPr>
+                <w:rFonts w:ascii="Arial" w:eastAsia="Arial" w:hAnsi="Arial" w:cs="Arial"/>
+                <w:sz w:val="21"/>
+                <w:szCs w:val="21"/>
+              </w:rPr>
+              <w:t>permissions(</w:t>
+            </w:r>
+            <w:proofErr w:type="gramEnd"/>
+            <w:r>
+              <w:rPr>
+                <w:rFonts w:ascii="Arial" w:eastAsia="Arial" w:hAnsi="Arial" w:cs="Arial"/>
+                <w:sz w:val="21"/>
+                <w:szCs w:val="21"/>
+              </w:rPr>
+              <w:t>Files/Folders shared with people of outside organizations) of files/folders to the destination along with access levels.</w:t>
             </w:r>
           </w:p>
         </w:tc>
@@ -414,14 +593,19 @@
           </w:tcPr>
           <w:p>
             <w:pPr>
-              <w:spacing w:after="0"/>
               <w:ind w:left="3"/>
+              <w:rPr>
+                <w:rFonts w:ascii="Arial" w:hAnsi="Arial" w:cs="Arial"/>
+                <w:sz w:val="21"/>
+                <w:szCs w:val="21"/>
+              </w:rPr>
             </w:pPr>
             <w:r>
               <w:rPr>
                 <w:rFonts w:ascii="Arial" w:eastAsia="Arial" w:hAnsi="Arial" w:cs="Arial"/>
                 <w:b/>
                 <w:sz w:val="21"/>
+                <w:szCs w:val="21"/>
               </w:rPr>
               <w:t>Metadata</w:t>
             </w:r>
@@ -439,12 +623,17 @@
           </w:tcPr>
           <w:p>
             <w:pPr>
-              <w:spacing w:after="0"/>
-            </w:pPr>
-            <w:r>
-              <w:rPr>
-                <w:rFonts w:ascii="Arial" w:eastAsia="Arial" w:hAnsi="Arial" w:cs="Arial"/>
-                <w:sz w:val="21"/>
+              <w:rPr>
+                <w:rFonts w:ascii="Arial" w:hAnsi="Arial" w:cs="Arial"/>
+                <w:sz w:val="21"/>
+                <w:szCs w:val="21"/>
+              </w:rPr>
+            </w:pPr>
+            <w:r>
+              <w:rPr>
+                <w:rFonts w:ascii="Arial" w:eastAsia="Arial" w:hAnsi="Arial" w:cs="Arial"/>
+                <w:sz w:val="21"/>
+                <w:szCs w:val="21"/>
               </w:rPr>
               <w:t>Maintaining the original timestamps, including creation and modification dates and times, when transferring data to the destination cloud.</w:t>
             </w:r>
@@ -467,14 +656,19 @@
           </w:tcPr>
           <w:p>
             <w:pPr>
-              <w:spacing w:after="0"/>
               <w:ind w:left="3"/>
+              <w:rPr>
+                <w:rFonts w:ascii="Arial" w:hAnsi="Arial" w:cs="Arial"/>
+                <w:sz w:val="21"/>
+                <w:szCs w:val="21"/>
+              </w:rPr>
             </w:pPr>
             <w:r>
               <w:rPr>
                 <w:rFonts w:ascii="Arial" w:eastAsia="Arial" w:hAnsi="Arial" w:cs="Arial"/>
                 <w:b/>
                 <w:sz w:val="21"/>
+                <w:szCs w:val="21"/>
               </w:rPr>
               <w:t>In- Line Comment</w:t>
             </w:r>
@@ -492,12 +686,17 @@
           </w:tcPr>
           <w:p>
             <w:pPr>
-              <w:spacing w:after="0"/>
-            </w:pPr>
-            <w:r>
-              <w:rPr>
-                <w:rFonts w:ascii="Arial" w:eastAsia="Arial" w:hAnsi="Arial" w:cs="Arial"/>
-                <w:sz w:val="21"/>
+              <w:rPr>
+                <w:rFonts w:ascii="Arial" w:hAnsi="Arial" w:cs="Arial"/>
+                <w:sz w:val="21"/>
+                <w:szCs w:val="21"/>
+              </w:rPr>
+            </w:pPr>
+            <w:r>
+              <w:rPr>
+                <w:rFonts w:ascii="Arial" w:eastAsia="Arial" w:hAnsi="Arial" w:cs="Arial"/>
+                <w:sz w:val="21"/>
+                <w:szCs w:val="21"/>
               </w:rPr>
               <w:t>Inline file comments of the box will be migrated to the destination cloud. All the file comments will preserve in the CSV formatted file in the destination.</w:t>
             </w:r>
@@ -520,14 +719,19 @@
           </w:tcPr>
           <w:p>
             <w:pPr>
-              <w:spacing w:after="0"/>
               <w:ind w:left="3"/>
+              <w:rPr>
+                <w:rFonts w:ascii="Arial" w:hAnsi="Arial" w:cs="Arial"/>
+                <w:sz w:val="21"/>
+                <w:szCs w:val="21"/>
+              </w:rPr>
             </w:pPr>
             <w:r>
               <w:rPr>
                 <w:rFonts w:ascii="Arial" w:eastAsia="Arial" w:hAnsi="Arial" w:cs="Arial"/>
                 <w:b/>
                 <w:sz w:val="21"/>
+                <w:szCs w:val="21"/>
               </w:rPr>
               <w:t>Long File/Folder Path</w:t>
             </w:r>
@@ -545,12 +749,17 @@
           </w:tcPr>
           <w:p>
             <w:pPr>
-              <w:spacing w:after="0"/>
-            </w:pPr>
-            <w:r>
-              <w:rPr>
-                <w:rFonts w:ascii="Arial" w:eastAsia="Arial" w:hAnsi="Arial" w:cs="Arial"/>
-                <w:sz w:val="21"/>
+              <w:rPr>
+                <w:rFonts w:ascii="Arial" w:hAnsi="Arial" w:cs="Arial"/>
+                <w:sz w:val="21"/>
+                <w:szCs w:val="21"/>
+              </w:rPr>
+            </w:pPr>
+            <w:r>
+              <w:rPr>
+                <w:rFonts w:ascii="Arial" w:eastAsia="Arial" w:hAnsi="Arial" w:cs="Arial"/>
+                <w:sz w:val="21"/>
+                <w:szCs w:val="21"/>
               </w:rPr>
               <w:t>If the destination cloud has a long folder path limitation, the system automatically adjusts the destination's path as per the limitation.</w:t>
             </w:r>
@@ -573,14 +782,19 @@
           </w:tcPr>
           <w:p>
             <w:pPr>
-              <w:spacing w:after="0"/>
               <w:ind w:left="3"/>
+              <w:rPr>
+                <w:rFonts w:ascii="Arial" w:hAnsi="Arial" w:cs="Arial"/>
+                <w:sz w:val="21"/>
+                <w:szCs w:val="21"/>
+              </w:rPr>
             </w:pPr>
             <w:r>
               <w:rPr>
                 <w:rFonts w:ascii="Arial" w:eastAsia="Arial" w:hAnsi="Arial" w:cs="Arial"/>
                 <w:b/>
                 <w:sz w:val="21"/>
+                <w:szCs w:val="21"/>
               </w:rPr>
               <w:t>Special Character Replacement</w:t>
             </w:r>
@@ -598,12 +812,17 @@
           </w:tcPr>
           <w:p>
             <w:pPr>
-              <w:spacing w:after="0"/>
-            </w:pPr>
-            <w:r>
-              <w:rPr>
-                <w:rFonts w:ascii="Arial" w:eastAsia="Arial" w:hAnsi="Arial" w:cs="Arial"/>
-                <w:sz w:val="21"/>
+              <w:rPr>
+                <w:rFonts w:ascii="Arial" w:hAnsi="Arial" w:cs="Arial"/>
+                <w:sz w:val="21"/>
+                <w:szCs w:val="21"/>
+              </w:rPr>
+            </w:pPr>
+            <w:r>
+              <w:rPr>
+                <w:rFonts w:ascii="Arial" w:eastAsia="Arial" w:hAnsi="Arial" w:cs="Arial"/>
+                <w:sz w:val="21"/>
+                <w:szCs w:val="21"/>
               </w:rPr>
               <w:t>Special characters not supported by the destination cloud will be automatically replaced with underscores (_) or hyphens (-). This ensures that the integrity of the data is maintained during the migration process.</w:t>
             </w:r>
@@ -626,14 +845,19 @@
           </w:tcPr>
           <w:p>
             <w:pPr>
-              <w:spacing w:after="0"/>
               <w:ind w:left="3"/>
+              <w:rPr>
+                <w:rFonts w:ascii="Arial" w:hAnsi="Arial" w:cs="Arial"/>
+                <w:sz w:val="21"/>
+                <w:szCs w:val="21"/>
+              </w:rPr>
             </w:pPr>
             <w:r>
               <w:rPr>
                 <w:rFonts w:ascii="Arial" w:eastAsia="Arial" w:hAnsi="Arial" w:cs="Arial"/>
                 <w:b/>
                 <w:sz w:val="21"/>
+                <w:szCs w:val="21"/>
               </w:rPr>
               <w:t xml:space="preserve">Auto-Retry </w:t>
             </w:r>
@@ -651,12 +875,17 @@
           </w:tcPr>
           <w:p>
             <w:pPr>
-              <w:spacing w:after="0"/>
-            </w:pPr>
-            <w:r>
-              <w:rPr>
-                <w:rFonts w:ascii="Arial" w:eastAsia="Arial" w:hAnsi="Arial" w:cs="Arial"/>
-                <w:sz w:val="21"/>
+              <w:rPr>
+                <w:rFonts w:ascii="Arial" w:hAnsi="Arial" w:cs="Arial"/>
+                <w:sz w:val="21"/>
+                <w:szCs w:val="21"/>
+              </w:rPr>
+            </w:pPr>
+            <w:r>
+              <w:rPr>
+                <w:rFonts w:ascii="Arial" w:eastAsia="Arial" w:hAnsi="Arial" w:cs="Arial"/>
+                <w:sz w:val="21"/>
+                <w:szCs w:val="21"/>
               </w:rPr>
               <w:t>While doing migration if any file or folder went into error, our system retries automatically</w:t>
             </w:r>

</xml_diff>